<commit_message>
Mortgage Qualification amount computed
</commit_message>
<xml_diff>
--- a/About the dataset.docx
+++ b/About the dataset.docx
@@ -5423,6 +5423,20 @@
     <w:p>
       <w:pPr>
         <w:pStyle w:val="ListParagraph"/>
+        <w:rPr>
+          <w:color w:val="000000" w:themeColor="text1"/>
+        </w:rPr>
+      </w:pPr>
+      <w:r>
+        <w:rPr>
+          <w:color w:val="000000" w:themeColor="text1"/>
+        </w:rPr>
+        <w:t>Assumption: that the user has only one property in which he has done investment</w:t>
+      </w:r>
+    </w:p>
+    <w:p>
+      <w:pPr>
+        <w:pStyle w:val="ListParagraph"/>
         <w:ind w:left="1440"/>
         <w:rPr>
           <w:color w:val="000000" w:themeColor="text1"/>
@@ -5432,7 +5446,7 @@
         <w:rPr>
           <w:color w:val="000000" w:themeColor="text1"/>
         </w:rPr>
-        <w:t>UPB * (DI/100)</w:t>
+        <w:t>UPB * 100/DI</w:t>
       </w:r>
     </w:p>
     <w:p>
@@ -5456,19 +5470,7 @@
         <w:rPr>
           <w:color w:val="000000" w:themeColor="text1"/>
         </w:rPr>
-        <w:t>G</w:t>
-      </w:r>
-      <w:r>
-        <w:rPr>
-          <w:color w:val="000000" w:themeColor="text1"/>
-        </w:rPr>
-        <w:t>ross income less fixed monthly expenses</w:t>
-      </w:r>
-      <w:r>
-        <w:rPr>
-          <w:color w:val="000000" w:themeColor="text1"/>
-        </w:rPr>
-        <w:t>”</w:t>
+        <w:t>Gross income less fixed monthly expenses”</w:t>
       </w:r>
       <w:r>
         <w:rPr>
@@ -5480,8 +5482,38 @@
         <w:rPr>
           <w:color w:val="000000" w:themeColor="text1"/>
         </w:rPr>
-        <w:t xml:space="preserve"> – 13% Gross Income additional expenses</w:t>
-      </w:r>
+        <w:t xml:space="preserve"> –additional expenses</w:t>
+      </w:r>
+    </w:p>
+    <w:p>
+      <w:pPr>
+        <w:pStyle w:val="ListParagraph"/>
+        <w:rPr>
+          <w:color w:val="000000" w:themeColor="text1"/>
+        </w:rPr>
+      </w:pPr>
+      <w:r>
+        <w:rPr>
+          <w:color w:val="000000" w:themeColor="text1"/>
+        </w:rPr>
+        <w:t>Note: As per Bureau of Statistics the average expenditure of a married couple with children is 13%</w:t>
+      </w:r>
+      <w:r>
+        <w:rPr>
+          <w:color w:val="000000" w:themeColor="text1"/>
+        </w:rPr>
+        <w:t xml:space="preserve"> of their gross income</w:t>
+      </w:r>
+      <w:bookmarkStart w:id="0" w:name="_GoBack"/>
+      <w:bookmarkEnd w:id="0"/>
+    </w:p>
+    <w:p>
+      <w:pPr>
+        <w:pStyle w:val="ListParagraph"/>
+        <w:rPr>
+          <w:color w:val="000000" w:themeColor="text1"/>
+        </w:rPr>
+      </w:pPr>
     </w:p>
     <w:p>
       <w:pPr>
@@ -5516,19 +5548,7 @@
         <w:rPr>
           <w:color w:val="000000" w:themeColor="text1"/>
         </w:rPr>
-        <w:t xml:space="preserve"> * </w:t>
-      </w:r>
-      <w:r>
-        <w:rPr>
-          <w:color w:val="000000" w:themeColor="text1"/>
-        </w:rPr>
-        <w:t>percent_as per_credit_score</w:t>
-      </w:r>
-      <w:r>
-        <w:rPr>
-          <w:color w:val="000000" w:themeColor="text1"/>
-        </w:rPr>
-        <w:t>)</w:t>
+        <w:t xml:space="preserve"> * percent_as per_credit_score)</w:t>
       </w:r>
     </w:p>
     <w:p>
@@ -5555,7 +5575,19 @@
           <w:rPr>
             <w:rStyle w:val="Hyperlink"/>
           </w:rPr>
-          <w:t>https://www.bls.gov/news.release/cesan.nr0.htm</w:t>
+          <w:t>https://www.bls.gov/news.release/cesa</w:t>
+        </w:r>
+        <w:r>
+          <w:rPr>
+            <w:rStyle w:val="Hyperlink"/>
+          </w:rPr>
+          <w:t>n</w:t>
+        </w:r>
+        <w:r>
+          <w:rPr>
+            <w:rStyle w:val="Hyperlink"/>
+          </w:rPr>
+          <w:t>.nr0.htm</w:t>
         </w:r>
       </w:hyperlink>
     </w:p>
@@ -5580,8 +5612,6 @@
           <w:color w:val="000000" w:themeColor="text1"/>
         </w:rPr>
       </w:pPr>
-      <w:bookmarkStart w:id="0" w:name="_GoBack"/>
-      <w:bookmarkEnd w:id="0"/>
     </w:p>
     <w:p>
       <w:pPr>
@@ -6590,6 +6620,18 @@
       <w:u w:val="single"/>
     </w:rPr>
   </w:style>
+  <w:style w:type="character" w:styleId="FollowedHyperlink">
+    <w:name w:val="FollowedHyperlink"/>
+    <w:basedOn w:val="DefaultParagraphFont"/>
+    <w:uiPriority w:val="99"/>
+    <w:semiHidden/>
+    <w:unhideWhenUsed/>
+    <w:rsid w:val="00306142"/>
+    <w:rPr>
+      <w:color w:val="954F72" w:themeColor="followedHyperlink"/>
+      <w:u w:val="single"/>
+    </w:rPr>
+  </w:style>
 </w:styles>
 </file>
 

</xml_diff>